<commit_message>
nou tema a redactar
</commit_message>
<xml_diff>
--- a/TR_ESCRIT/ORGANITZACIÓ.docx
+++ b/TR_ESCRIT/ORGANITZACIÓ.docx
@@ -91,6 +91,31 @@
       </w:r>
       <w:r>
         <w:t xml:space="preserve"> Jan</w:t>
+      </w:r>
+    </w:p>
+    <w:p>
+      <w:r>
+        <w:rPr>
+          <w:highlight w:val="yellow"/>
+        </w:rPr>
+        <w:t xml:space="preserve">Explicació del </w:t>
+      </w:r>
+      <w:proofErr w:type="spellStart"/>
+      <w:r>
+        <w:rPr>
+          <w:highlight w:val="yellow"/>
+        </w:rPr>
+        <w:t>Flappy</w:t>
+      </w:r>
+      <w:proofErr w:type="spellEnd"/>
+      <w:r>
+        <w:rPr>
+          <w:highlight w:val="yellow"/>
+        </w:rPr>
+        <w:t xml:space="preserve"> Bird</w:t>
+      </w:r>
+      <w:r>
+        <w:t xml:space="preserve"> </w:t>
       </w:r>
     </w:p>
     <w:p>
@@ -1428,6 +1453,7 @@
   <w:style w:type="character" w:default="1" w:styleId="Lletraperdefectedelpargraf">
     <w:name w:val="Default Paragraph Font"/>
     <w:uiPriority w:val="1"/>
+    <w:semiHidden/>
     <w:unhideWhenUsed/>
   </w:style>
   <w:style w:type="table" w:default="1" w:styleId="Taulanormal">

</xml_diff>